<commit_message>
Sprint reviews & files made
</commit_message>
<xml_diff>
--- a/Sprint reviews/Sprint review 01.docx
+++ b/Sprint reviews/Sprint review 01.docx
@@ -397,6 +397,12 @@
               </w:rPr>
               <w:t>29/11</w:t>
             </w:r>
+            <w:r>
+              <w:rPr>
+                <w:b/>
+              </w:rPr>
+              <w:t>/2023</w:t>
+            </w:r>
           </w:p>
         </w:tc>
         <w:tc>
@@ -721,400 +727,6 @@
           <w:i/>
         </w:rPr>
         <w:br w:type="page"/>
-      </w:r>
-    </w:p>
-    <w:p>
-      <w:pPr>
-        <w:rPr>
-          <w:i/>
-        </w:rPr>
-      </w:pPr>
-      <w:r>
-        <w:rPr>
-          <w:i/>
-        </w:rPr>
-        <w:t xml:space="preserve">Vul in na elke </w:t>
-      </w:r>
-      <w:r>
-        <w:rPr>
-          <w:i/>
-        </w:rPr>
-        <w:t>Retro</w:t>
-      </w:r>
-    </w:p>
-    <w:tbl>
-      <w:tblPr>
-        <w:tblStyle w:val="Tabelraster"/>
-        <w:tblW w:w="0" w:type="auto"/>
-        <w:tblLook w:val="04A0" w:firstRow="1" w:lastRow="0" w:firstColumn="1" w:lastColumn="0" w:noHBand="0" w:noVBand="1"/>
-      </w:tblPr>
-      <w:tblGrid>
-        <w:gridCol w:w="5778"/>
-        <w:gridCol w:w="1674"/>
-        <w:gridCol w:w="1476"/>
-      </w:tblGrid>
-      <w:tr>
-        <w:tc>
-          <w:tcPr>
-            <w:tcW w:w="5778" w:type="dxa"/>
-          </w:tcPr>
-          <w:p>
-            <w:pPr>
-              <w:rPr>
-                <w:b/>
-                <w:sz w:val="14"/>
-                <w:szCs w:val="14"/>
-              </w:rPr>
-            </w:pPr>
-          </w:p>
-          <w:p>
-            <w:pPr>
-              <w:rPr>
-                <w:b/>
-              </w:rPr>
-            </w:pPr>
-            <w:r>
-              <w:rPr>
-                <w:b/>
-                <w:sz w:val="40"/>
-                <w:szCs w:val="40"/>
-              </w:rPr>
-              <w:t>Sprint Re</w:t>
-            </w:r>
-            <w:r>
-              <w:rPr>
-                <w:b/>
-                <w:sz w:val="40"/>
-                <w:szCs w:val="40"/>
-              </w:rPr>
-              <w:t>tro</w:t>
-            </w:r>
-            <w:r>
-              <w:rPr>
-                <w:b/>
-                <w:sz w:val="40"/>
-                <w:szCs w:val="40"/>
-              </w:rPr>
-              <w:t xml:space="preserve">    </w:t>
-            </w:r>
-            <w:r>
-              <w:rPr>
-                <w:b/>
-                <w:i/>
-              </w:rPr>
-              <w:t>HOE</w:t>
-            </w:r>
-            <w:r>
-              <w:rPr>
-                <w:b/>
-                <w:i/>
-              </w:rPr>
-              <w:t xml:space="preserve"> heeft het team gewerkt</w:t>
-            </w:r>
-            <w:r>
-              <w:rPr>
-                <w:b/>
-              </w:rPr>
-              <w:t>?</w:t>
-            </w:r>
-            <w:r>
-              <w:rPr>
-                <w:b/>
-                <w:sz w:val="40"/>
-                <w:szCs w:val="40"/>
-              </w:rPr>
-              <w:t xml:space="preserve">       </w:t>
-            </w:r>
-            <w:r>
-              <w:rPr>
-                <w:b/>
-              </w:rPr>
-              <w:t xml:space="preserve">                 </w:t>
-            </w:r>
-          </w:p>
-          <w:p>
-            <w:pPr>
-              <w:rPr>
-                <w:b/>
-              </w:rPr>
-            </w:pPr>
-          </w:p>
-        </w:tc>
-        <w:tc>
-          <w:tcPr>
-            <w:tcW w:w="1674" w:type="dxa"/>
-          </w:tcPr>
-          <w:p>
-            <w:pPr>
-              <w:rPr>
-                <w:sz w:val="20"/>
-                <w:szCs w:val="20"/>
-              </w:rPr>
-            </w:pPr>
-            <w:r>
-              <w:rPr>
-                <w:sz w:val="20"/>
-                <w:szCs w:val="20"/>
-              </w:rPr>
-              <w:t>Datum:</w:t>
-            </w:r>
-          </w:p>
-          <w:p>
-            <w:pPr>
-              <w:rPr>
-                <w:b/>
-              </w:rPr>
-            </w:pPr>
-          </w:p>
-          <w:p>
-            <w:pPr>
-              <w:rPr>
-                <w:b/>
-              </w:rPr>
-            </w:pPr>
-            <w:r>
-              <w:rPr>
-                <w:b/>
-              </w:rPr>
-              <w:t>29/11</w:t>
-            </w:r>
-          </w:p>
-        </w:tc>
-        <w:tc>
-          <w:tcPr>
-            <w:tcW w:w="1476" w:type="dxa"/>
-          </w:tcPr>
-          <w:p>
-            <w:pPr>
-              <w:rPr>
-                <w:sz w:val="20"/>
-                <w:szCs w:val="20"/>
-              </w:rPr>
-            </w:pPr>
-            <w:r>
-              <w:rPr>
-                <w:sz w:val="20"/>
-                <w:szCs w:val="20"/>
-              </w:rPr>
-              <w:t xml:space="preserve">Sprint nr.                      </w:t>
-            </w:r>
-          </w:p>
-          <w:p>
-            <w:pPr>
-              <w:rPr>
-                <w:b/>
-              </w:rPr>
-            </w:pPr>
-          </w:p>
-          <w:p>
-            <w:pPr>
-              <w:rPr>
-                <w:b/>
-              </w:rPr>
-            </w:pPr>
-            <w:r>
-              <w:rPr>
-                <w:b/>
-              </w:rPr>
-              <w:t>01</w:t>
-            </w:r>
-          </w:p>
-        </w:tc>
-      </w:tr>
-      <w:tr>
-        <w:tc>
-          <w:tcPr>
-            <w:tcW w:w="8928" w:type="dxa"/>
-            <w:gridSpan w:val="3"/>
-          </w:tcPr>
-          <w:p>
-            <w:pPr>
-              <w:rPr>
-                <w:b/>
-              </w:rPr>
-            </w:pPr>
-            <w:r>
-              <w:rPr>
-                <w:b/>
-              </w:rPr>
-              <w:t xml:space="preserve">Wat ging </w:t>
-            </w:r>
-            <w:r>
-              <w:rPr>
-                <w:b/>
-              </w:rPr>
-              <w:t xml:space="preserve">allemaal </w:t>
-            </w:r>
-            <w:r>
-              <w:rPr>
-                <w:b/>
-              </w:rPr>
-              <w:t>goed</w:t>
-            </w:r>
-            <w:r>
-              <w:rPr>
-                <w:b/>
-              </w:rPr>
-              <w:t xml:space="preserve"> in het werken en samenwerken</w:t>
-            </w:r>
-            <w:r>
-              <w:rPr>
-                <w:b/>
-              </w:rPr>
-              <w:t>?</w:t>
-            </w:r>
-          </w:p>
-          <w:p>
-            <w:pPr>
-              <w:rPr>
-                <w:b/>
-              </w:rPr>
-            </w:pPr>
-            <w:r>
-              <w:rPr>
-                <w:b/>
-              </w:rPr>
-              <w:t>We hebben samen goed gewerkt aan niks</w:t>
-            </w:r>
-          </w:p>
-          <w:p>
-            <w:pPr>
-              <w:rPr>
-                <w:b/>
-              </w:rPr>
-            </w:pPr>
-          </w:p>
-          <w:p>
-            <w:pPr>
-              <w:rPr>
-                <w:b/>
-              </w:rPr>
-            </w:pPr>
-          </w:p>
-        </w:tc>
-      </w:tr>
-      <w:tr>
-        <w:tc>
-          <w:tcPr>
-            <w:tcW w:w="8928" w:type="dxa"/>
-            <w:gridSpan w:val="3"/>
-          </w:tcPr>
-          <w:p>
-            <w:pPr>
-              <w:rPr>
-                <w:b/>
-              </w:rPr>
-            </w:pPr>
-            <w:r>
-              <w:rPr>
-                <w:b/>
-              </w:rPr>
-              <w:t>Wat kan beter?</w:t>
-            </w:r>
-          </w:p>
-          <w:p>
-            <w:pPr>
-              <w:rPr>
-                <w:b/>
-              </w:rPr>
-            </w:pPr>
-            <w:r>
-              <w:rPr>
-                <w:b/>
-              </w:rPr>
-              <w:t xml:space="preserve">Het uitwerken van ideeën </w:t>
-            </w:r>
-          </w:p>
-          <w:p>
-            <w:pPr>
-              <w:rPr>
-                <w:b/>
-              </w:rPr>
-            </w:pPr>
-          </w:p>
-        </w:tc>
-      </w:tr>
-      <w:tr>
-        <w:tc>
-          <w:tcPr>
-            <w:tcW w:w="8928" w:type="dxa"/>
-            <w:gridSpan w:val="3"/>
-          </w:tcPr>
-          <w:p>
-            <w:pPr>
-              <w:rPr>
-                <w:b/>
-              </w:rPr>
-            </w:pPr>
-            <w:r>
-              <w:rPr>
-                <w:b/>
-              </w:rPr>
-              <w:t>Actiepunt voor volgende Sprint</w:t>
-            </w:r>
-          </w:p>
-          <w:p>
-            <w:pPr>
-              <w:rPr>
-                <w:b/>
-              </w:rPr>
-            </w:pPr>
-            <w:r>
-              <w:rPr>
-                <w:b/>
-              </w:rPr>
-              <w:t>Homepage maken</w:t>
-            </w:r>
-          </w:p>
-          <w:p>
-            <w:pPr>
-              <w:rPr>
-                <w:b/>
-              </w:rPr>
-            </w:pPr>
-          </w:p>
-          <w:p>
-            <w:pPr>
-              <w:rPr>
-                <w:b/>
-              </w:rPr>
-            </w:pPr>
-          </w:p>
-          <w:p>
-            <w:pPr>
-              <w:rPr>
-                <w:b/>
-              </w:rPr>
-            </w:pPr>
-          </w:p>
-        </w:tc>
-      </w:tr>
-    </w:tbl>
-    <w:p>
-      <w:pPr>
-        <w:rPr>
-          <w:b/>
-        </w:rPr>
-      </w:pPr>
-    </w:p>
-    <w:p>
-      <w:pPr>
-        <w:rPr>
-          <w:b/>
-        </w:rPr>
-      </w:pPr>
-    </w:p>
-    <w:p>
-      <w:pPr>
-        <w:rPr>
-          <w:b/>
-        </w:rPr>
-      </w:pPr>
-      <w:r>
-        <w:rPr>
-          <w:b/>
-        </w:rPr>
-        <w:t>Verplaats nog openstaande acties naar Sprint 3. Maak een Sprint planning.</w:t>
       </w:r>
     </w:p>
     <w:sectPr>
@@ -1883,6 +1495,12 @@
 </file>
 
 <file path=customXml/item1.xml><?xml version="1.0" encoding="utf-8"?>
+<p:properties xmlns:p="http://schemas.microsoft.com/office/2006/metadata/properties" xmlns:xsi="http://www.w3.org/2001/XMLSchema-instance" xmlns:pc="http://schemas.microsoft.com/office/infopath/2007/PartnerControls">
+  <documentManagement/>
+</p:properties>
+</file>
+
+<file path=customXml/item2.xml><?xml version="1.0" encoding="utf-8"?>
 <?mso-contentType ?>
 <FormTemplates xmlns="http://schemas.microsoft.com/sharepoint/v3/contenttype/forms">
   <Display>DocumentLibraryForm</Display>
@@ -1891,17 +1509,7 @@
 </FormTemplates>
 </file>
 
-<file path=customXml/item2.xml><?xml version="1.0" encoding="utf-8"?>
-<p:properties xmlns:p="http://schemas.microsoft.com/office/2006/metadata/properties" xmlns:xsi="http://www.w3.org/2001/XMLSchema-instance" xmlns:pc="http://schemas.microsoft.com/office/infopath/2007/PartnerControls">
-  <documentManagement/>
-</p:properties>
-</file>
-
 <file path=customXml/item3.xml><?xml version="1.0" encoding="utf-8"?>
-<b:Sources xmlns:b="http://schemas.openxmlformats.org/officeDocument/2006/bibliography" xmlns="http://schemas.openxmlformats.org/officeDocument/2006/bibliography" SelectedStyle="\APASixthEditionOfficeOnline.xsl" StyleName="APA" Version="6"/>
-</file>
-
-<file path=customXml/item4.xml><?xml version="1.0" encoding="utf-8"?>
 <ct:contentTypeSchema xmlns:ct="http://schemas.microsoft.com/office/2006/metadata/contentType" xmlns:ma="http://schemas.microsoft.com/office/2006/metadata/properties/metaAttributes" ct:_="" ma:_="" ma:contentTypeName="Document" ma:contentTypeID="0x0101005497CFB38459A94CA2E3F7AD1FCAB853" ma:contentTypeVersion="7" ma:contentTypeDescription="Een nieuw document maken." ma:contentTypeScope="" ma:versionID="406fafdf39d4ed9e2f24f71d7c15495e">
   <xsd:schema xmlns:xsd="http://www.w3.org/2001/XMLSchema" xmlns:xs="http://www.w3.org/2001/XMLSchema" xmlns:p="http://schemas.microsoft.com/office/2006/metadata/properties" xmlns:ns2="4aeb8cfe-706e-48c8-a14a-1502d32f0801" targetNamespace="http://schemas.microsoft.com/office/2006/metadata/properties" ma:root="true" ma:fieldsID="ce7b06387569e476759279f4315f8204" ns2:_="">
     <xsd:import namespace="4aeb8cfe-706e-48c8-a14a-1502d32f0801"/>
@@ -2065,15 +1673,11 @@
 </ct:contentTypeSchema>
 </file>
 
-<file path=customXml/itemProps1.xml><?xml version="1.0" encoding="utf-8"?>
-<ds:datastoreItem xmlns:ds="http://schemas.openxmlformats.org/officeDocument/2006/customXml" ds:itemID="{D7C712EC-ED2C-4347-8C45-25157D9EC161}">
-  <ds:schemaRefs>
-    <ds:schemaRef ds:uri="http://schemas.microsoft.com/sharepoint/v3/contenttype/forms"/>
-  </ds:schemaRefs>
-</ds:datastoreItem>
+<file path=customXml/item4.xml><?xml version="1.0" encoding="utf-8"?>
+<b:Sources xmlns:b="http://schemas.openxmlformats.org/officeDocument/2006/bibliography" xmlns="http://schemas.openxmlformats.org/officeDocument/2006/bibliography" SelectedStyle="\APASixthEditionOfficeOnline.xsl" StyleName="APA" Version="6"/>
 </file>
 
-<file path=customXml/itemProps2.xml><?xml version="1.0" encoding="utf-8"?>
+<file path=customXml/itemProps1.xml><?xml version="1.0" encoding="utf-8"?>
 <ds:datastoreItem xmlns:ds="http://schemas.openxmlformats.org/officeDocument/2006/customXml" ds:itemID="{E33B628E-4DD1-4015-94CB-D22BBC574FD9}">
   <ds:schemaRefs>
     <ds:schemaRef ds:uri="http://schemas.microsoft.com/office/2006/metadata/properties"/>
@@ -2082,15 +1686,15 @@
 </ds:datastoreItem>
 </file>
 
-<file path=customXml/itemProps3.xml><?xml version="1.0" encoding="utf-8"?>
-<ds:datastoreItem xmlns:ds="http://schemas.openxmlformats.org/officeDocument/2006/customXml" ds:itemID="{0C993BAD-7E87-463F-B9FA-9F96A1D22393}">
+<file path=customXml/itemProps2.xml><?xml version="1.0" encoding="utf-8"?>
+<ds:datastoreItem xmlns:ds="http://schemas.openxmlformats.org/officeDocument/2006/customXml" ds:itemID="{D7C712EC-ED2C-4347-8C45-25157D9EC161}">
   <ds:schemaRefs>
-    <ds:schemaRef ds:uri="http://schemas.openxmlformats.org/officeDocument/2006/bibliography"/>
+    <ds:schemaRef ds:uri="http://schemas.microsoft.com/sharepoint/v3/contenttype/forms"/>
   </ds:schemaRefs>
 </ds:datastoreItem>
 </file>
 
-<file path=customXml/itemProps4.xml><?xml version="1.0" encoding="utf-8"?>
+<file path=customXml/itemProps3.xml><?xml version="1.0" encoding="utf-8"?>
 <ds:datastoreItem xmlns:ds="http://schemas.openxmlformats.org/officeDocument/2006/customXml" ds:itemID="{78148C2D-8BF3-4102-B134-C8C8C0027F44}">
   <ds:schemaRefs>
     <ds:schemaRef ds:uri="http://schemas.microsoft.com/office/2006/metadata/contentType"/>
@@ -2106,4 +1710,12 @@
     <ds:schemaRef ds:uri="http://schemas.microsoft.com/internal/obd"/>
   </ds:schemaRefs>
 </ds:datastoreItem>
+</file>
+
+<file path=customXml/itemProps4.xml><?xml version="1.0" encoding="utf-8"?>
+<ds:datastoreItem xmlns:ds="http://schemas.openxmlformats.org/officeDocument/2006/customXml" ds:itemID="{0C993BAD-7E87-463F-B9FA-9F96A1D22393}">
+  <ds:schemaRefs>
+    <ds:schemaRef ds:uri="http://schemas.openxmlformats.org/officeDocument/2006/bibliography"/>
+  </ds:schemaRefs>
+</ds:datastoreItem>
 </file>
</xml_diff>